<commit_message>
Added javascript to title on details page
</commit_message>
<xml_diff>
--- a/FEU1reporttemplate_projexam1.docx
+++ b/FEU1reporttemplate_projexam1.docx
@@ -1,6 +1,6 @@
 
 <file path=word/document.xml><?xml version="1.0" encoding="utf-8"?>
-<w:document xmlns:wpc="http://schemas.microsoft.com/office/word/2010/wordprocessingCanvas" xmlns:mc="http://schemas.openxmlformats.org/markup-compatibility/2006" xmlns:o="urn:schemas-microsoft-com:office:office" xmlns:r="http://schemas.openxmlformats.org/officeDocument/2006/relationships" xmlns:m="http://schemas.openxmlformats.org/officeDocument/2006/math" xmlns:v="urn:schemas-microsoft-com:vml" xmlns:wp14="http://schemas.microsoft.com/office/word/2010/wordprocessingDrawing" xmlns:wp="http://schemas.openxmlformats.org/drawingml/2006/wordprocessingDrawing" xmlns:w10="urn:schemas-microsoft-com:office:word" xmlns:w="http://schemas.openxmlformats.org/wordprocessingml/2006/main" xmlns:w14="http://schemas.microsoft.com/office/word/2010/wordml" xmlns:w15="http://schemas.microsoft.com/office/word/2012/wordml" xmlns:wpg="http://schemas.microsoft.com/office/word/2010/wordprocessingGroup" xmlns:wpi="http://schemas.microsoft.com/office/word/2010/wordprocessingInk" xmlns:wne="http://schemas.microsoft.com/office/word/2006/wordml" xmlns:wps="http://schemas.microsoft.com/office/word/2010/wordprocessingShape" mc:Ignorable="w14 w15 wp14">
+<w:document xmlns:wpc="http://schemas.microsoft.com/office/word/2010/wordprocessingCanvas" xmlns:cx="http://schemas.microsoft.com/office/drawing/2014/chartex" xmlns:cx1="http://schemas.microsoft.com/office/drawing/2015/9/8/chartex" xmlns:cx2="http://schemas.microsoft.com/office/drawing/2015/10/21/chartex" xmlns:cx3="http://schemas.microsoft.com/office/drawing/2016/5/9/chartex" xmlns:cx4="http://schemas.microsoft.com/office/drawing/2016/5/10/chartex" xmlns:cx5="http://schemas.microsoft.com/office/drawing/2016/5/11/chartex" xmlns:cx6="http://schemas.microsoft.com/office/drawing/2016/5/12/chartex" xmlns:cx7="http://schemas.microsoft.com/office/drawing/2016/5/13/chartex" xmlns:cx8="http://schemas.microsoft.com/office/drawing/2016/5/14/chartex" xmlns:mc="http://schemas.openxmlformats.org/markup-compatibility/2006" xmlns:aink="http://schemas.microsoft.com/office/drawing/2016/ink" xmlns:am3d="http://schemas.microsoft.com/office/drawing/2017/model3d" xmlns:o="urn:schemas-microsoft-com:office:office" xmlns:r="http://schemas.openxmlformats.org/officeDocument/2006/relationships" xmlns:m="http://schemas.openxmlformats.org/officeDocument/2006/math" xmlns:v="urn:schemas-microsoft-com:vml" xmlns:wp14="http://schemas.microsoft.com/office/word/2010/wordprocessingDrawing" xmlns:wp="http://schemas.openxmlformats.org/drawingml/2006/wordprocessingDrawing" xmlns:w10="urn:schemas-microsoft-com:office:word" xmlns:w="http://schemas.openxmlformats.org/wordprocessingml/2006/main" xmlns:w14="http://schemas.microsoft.com/office/word/2010/wordml" xmlns:w15="http://schemas.microsoft.com/office/word/2012/wordml" xmlns:w16cex="http://schemas.microsoft.com/office/word/2018/wordml/cex" xmlns:w16cid="http://schemas.microsoft.com/office/word/2016/wordml/cid" xmlns:w16="http://schemas.microsoft.com/office/word/2018/wordml" xmlns:w16sdtdh="http://schemas.microsoft.com/office/word/2020/wordml/sdtdatahash" xmlns:w16se="http://schemas.microsoft.com/office/word/2015/wordml/symex" xmlns:wpg="http://schemas.microsoft.com/office/word/2010/wordprocessingGroup" xmlns:wpi="http://schemas.microsoft.com/office/word/2010/wordprocessingInk" xmlns:wne="http://schemas.microsoft.com/office/word/2006/wordml" xmlns:wps="http://schemas.microsoft.com/office/word/2010/wordprocessingShape" mc:Ignorable="w14 w15 w16se w16cid w16 w16cex w16sdtdh wp14">
   <w:body>
     <w:p>
       <w:r>
@@ -9,7 +9,7 @@
           <w:lang w:val="en-US"/>
         </w:rPr>
         <w:drawing>
-          <wp:anchor distT="0" distB="0" distL="114300" distR="114300" simplePos="0" relativeHeight="251660288" behindDoc="1" locked="0" layoutInCell="1" allowOverlap="1">
+          <wp:anchor distT="0" distB="0" distL="114300" distR="114300" simplePos="0" relativeHeight="251660288" behindDoc="1" locked="0" layoutInCell="1" allowOverlap="1" wp14:anchorId="2EE26455" wp14:editId="2EE26456">
             <wp:simplePos x="0" y="0"/>
             <wp:positionH relativeFrom="margin">
               <wp:posOffset>-1060450</wp:posOffset>
@@ -83,7 +83,7 @@
     </w:p>
     <w:p>
       <w:pPr>
-        <w:pStyle w:val="Heading1"/>
+        <w:pStyle w:val="Overskrift1"/>
         <w:jc w:val="center"/>
         <w:rPr>
           <w:sz w:val="72"/>
@@ -104,8 +104,6 @@
         </w:rPr>
         <w:t xml:space="preserve"> Exam</w:t>
       </w:r>
-      <w:bookmarkStart w:id="0" w:name="_GoBack"/>
-      <w:bookmarkEnd w:id="0"/>
       <w:r>
         <w:rPr>
           <w:sz w:val="72"/>
@@ -146,7 +144,7 @@
           <w:sz w:val="56"/>
           <w:szCs w:val="56"/>
         </w:rPr>
-        <w:t>Student Name</w:t>
+        <w:t>Patrick Werner</w:t>
       </w:r>
     </w:p>
     <w:p>
@@ -178,7 +176,7 @@
           <w:lang w:val="en-US"/>
         </w:rPr>
         <w:drawing>
-          <wp:anchor distT="0" distB="0" distL="114300" distR="114300" simplePos="0" relativeHeight="251659264" behindDoc="1" locked="0" layoutInCell="1" allowOverlap="1">
+          <wp:anchor distT="0" distB="0" distL="114300" distR="114300" simplePos="0" relativeHeight="251659264" behindDoc="1" locked="0" layoutInCell="1" allowOverlap="1" wp14:anchorId="2EE26457" wp14:editId="2EE26458">
             <wp:simplePos x="0" y="0"/>
             <wp:positionH relativeFrom="column">
               <wp:posOffset>-914400</wp:posOffset>
@@ -238,6 +236,25 @@
     </w:p>
     <w:p>
       <w:pPr>
+        <w:spacing w:line="276" w:lineRule="auto"/>
+        <w:jc w:val="center"/>
+        <w:rPr>
+          <w:rFonts w:ascii="Helvetica Neue Thin" w:hAnsi="Helvetica Neue Thin"/>
+          <w:sz w:val="56"/>
+          <w:szCs w:val="56"/>
+        </w:rPr>
+      </w:pPr>
+      <w:r>
+        <w:rPr>
+          <w:rFonts w:ascii="Helvetica Neue Thin" w:hAnsi="Helvetica Neue Thin"/>
+          <w:sz w:val="56"/>
+          <w:szCs w:val="56"/>
+        </w:rPr>
+        <w:t>1034</w:t>
+      </w:r>
+    </w:p>
+    <w:p>
+      <w:pPr>
         <w:jc w:val="center"/>
         <w:rPr>
           <w:rFonts w:ascii="Helvetica Neue Thin" w:hAnsi="Helvetica Neue Thin"/>
@@ -281,16 +298,254 @@
     </w:p>
     <w:p>
       <w:pPr>
-        <w:pStyle w:val="Heading2"/>
-      </w:pPr>
-      <w:r>
-        <w:lastRenderedPageBreak/>
+        <w:pStyle w:val="Overskrift2"/>
+      </w:pPr>
+    </w:p>
+    <w:p>
+      <w:pPr>
+        <w:pStyle w:val="Overskrift2"/>
+      </w:pPr>
+      <w:r>
         <w:t>Design</w:t>
       </w:r>
     </w:p>
-    <w:p>
-      <w:pPr>
-        <w:pStyle w:val="Heading3"/>
+    <w:p/>
+    <w:p>
+      <w:pPr>
+        <w:rPr>
+          <w:b/>
+        </w:rPr>
+      </w:pPr>
+      <w:r>
+        <w:rPr>
+          <w:b/>
+        </w:rPr>
+        <w:t>What went well on the project</w:t>
+      </w:r>
+    </w:p>
+    <w:p/>
+    <w:p>
+      <w:r>
+        <w:t>First,</w:t>
+      </w:r>
+      <w:r>
+        <w:t xml:space="preserve"> I s</w:t>
+      </w:r>
+      <w:r>
+        <w:t>tarted out making wireframe sketches</w:t>
+      </w:r>
+      <w:r>
+        <w:t xml:space="preserve"> and a Style Tile sheet</w:t>
+      </w:r>
+      <w:r>
+        <w:t xml:space="preserve"> to figure out the general </w:t>
+      </w:r>
+      <w:r>
+        <w:t>feeling I wanted to create for my blog website.</w:t>
+      </w:r>
+      <w:r>
+        <w:t xml:space="preserve"> </w:t>
+      </w:r>
+      <w:r>
+        <w:t xml:space="preserve">Then I </w:t>
+      </w:r>
+      <w:r>
+        <w:t xml:space="preserve">decided </w:t>
+      </w:r>
+      <w:r>
+        <w:t xml:space="preserve">to </w:t>
+      </w:r>
+      <w:r>
+        <w:t>make a</w:t>
+      </w:r>
+      <w:r>
+        <w:t xml:space="preserve"> </w:t>
+      </w:r>
+      <w:r>
+        <w:t xml:space="preserve">tropical </w:t>
+      </w:r>
+      <w:r>
+        <w:t xml:space="preserve">blog </w:t>
+      </w:r>
+      <w:r>
+        <w:t>with</w:t>
+      </w:r>
+      <w:r>
+        <w:t xml:space="preserve"> </w:t>
+      </w:r>
+      <w:r>
+        <w:t xml:space="preserve">content </w:t>
+      </w:r>
+      <w:r>
+        <w:t xml:space="preserve">about </w:t>
+      </w:r>
+      <w:r>
+        <w:t>experiences in</w:t>
+      </w:r>
+      <w:r>
+        <w:t xml:space="preserve"> </w:t>
+      </w:r>
+      <w:r>
+        <w:t>exotic places around the world</w:t>
+      </w:r>
+      <w:r>
+        <w:t xml:space="preserve">. With that in mind, I decided to make a </w:t>
+      </w:r>
+      <w:r>
+        <w:t>colour</w:t>
+      </w:r>
+      <w:r>
+        <w:t xml:space="preserve"> palette</w:t>
+      </w:r>
+      <w:r>
+        <w:t xml:space="preserve"> with Adobe XD</w:t>
+      </w:r>
+      <w:r>
+        <w:t xml:space="preserve"> </w:t>
+      </w:r>
+      <w:r>
+        <w:t>which was inspired by water</w:t>
+      </w:r>
+      <w:r>
+        <w:t xml:space="preserve">. The idea was that the user would experience the tropical website </w:t>
+      </w:r>
+      <w:r>
+        <w:t>“under water”</w:t>
+      </w:r>
+      <w:r>
+        <w:t>.</w:t>
+      </w:r>
+      <w:r>
+        <w:t xml:space="preserve"> </w:t>
+      </w:r>
+      <w:r>
+        <w:t>The result was a</w:t>
+      </w:r>
+      <w:r>
+        <w:t xml:space="preserve"> </w:t>
+      </w:r>
+      <w:r>
+        <w:t>colour</w:t>
+      </w:r>
+      <w:r>
+        <w:t>-gradient stretching from</w:t>
+      </w:r>
+      <w:r>
+        <w:t xml:space="preserve"> a</w:t>
+      </w:r>
+      <w:r>
+        <w:t xml:space="preserve"> light</w:t>
+      </w:r>
+      <w:r>
+        <w:t xml:space="preserve"> green/teal colour to a light blue colour</w:t>
+      </w:r>
+      <w:r>
+        <w:t xml:space="preserve"> that fills up the entire body </w:t>
+      </w:r>
+      <w:r>
+        <w:t>from left to right</w:t>
+      </w:r>
+      <w:r>
+        <w:t>.</w:t>
+      </w:r>
+    </w:p>
+    <w:p/>
+    <w:p>
+      <w:r>
+        <w:t xml:space="preserve">On the header, </w:t>
+      </w:r>
+      <w:r>
+        <w:t xml:space="preserve">I was satisfied with the design and thought it was easy to understand and navigate through the site. </w:t>
+      </w:r>
+      <w:r>
+        <w:t xml:space="preserve">For the footer and </w:t>
+      </w:r>
+      <w:r>
+        <w:t>fonts, I</w:t>
+      </w:r>
+      <w:r>
+        <w:t xml:space="preserve"> used </w:t>
+      </w:r>
+      <w:r>
+        <w:t>the</w:t>
+      </w:r>
+      <w:r>
+        <w:t xml:space="preserve"> font “Open Sans”</w:t>
+      </w:r>
+      <w:r>
+        <w:t xml:space="preserve"> and used a</w:t>
+      </w:r>
+      <w:r>
+        <w:t xml:space="preserve"> dark green/</w:t>
+      </w:r>
+      <w:r>
+        <w:t xml:space="preserve">navy </w:t>
+      </w:r>
+      <w:r>
+        <w:t>blue colour</w:t>
+      </w:r>
+      <w:r>
+        <w:t xml:space="preserve"> on the font/footer, in</w:t>
+      </w:r>
+      <w:r>
+        <w:t xml:space="preserve"> which I thought was a nice contrast to the background-colour.</w:t>
+      </w:r>
+      <w:r>
+        <w:t xml:space="preserve"> </w:t>
+      </w:r>
+      <w:r>
+        <w:t>T</w:t>
+      </w:r>
+      <w:r>
+        <w:t>his made the website look fresh</w:t>
+      </w:r>
+      <w:r>
+        <w:t xml:space="preserve"> and attractive</w:t>
+      </w:r>
+      <w:r>
+        <w:t xml:space="preserve"> in my opinion,</w:t>
+      </w:r>
+      <w:r>
+        <w:t xml:space="preserve"> </w:t>
+      </w:r>
+      <w:r>
+        <w:t>and</w:t>
+      </w:r>
+      <w:r>
+        <w:t xml:space="preserve"> </w:t>
+      </w:r>
+      <w:r>
+        <w:t xml:space="preserve">I think it also </w:t>
+      </w:r>
+      <w:r>
+        <w:t xml:space="preserve">fitted </w:t>
+      </w:r>
+      <w:r>
+        <w:t>my</w:t>
+      </w:r>
+      <w:r>
+        <w:t xml:space="preserve"> target audience</w:t>
+      </w:r>
+      <w:r>
+        <w:t xml:space="preserve"> </w:t>
+      </w:r>
+      <w:r>
+        <w:t xml:space="preserve">which was </w:t>
+      </w:r>
+      <w:r>
+        <w:t>aimed at</w:t>
+      </w:r>
+      <w:r>
+        <w:t xml:space="preserve"> young adults</w:t>
+      </w:r>
+      <w:r>
+        <w:t>.</w:t>
+      </w:r>
+    </w:p>
+    <w:p/>
+    <w:p>
+      <w:pPr>
+        <w:pStyle w:val="Overskrift3"/>
         <w:rPr>
           <w:b/>
           <w:color w:val="auto"/>
@@ -301,8 +556,297 @@
           <w:b/>
           <w:color w:val="auto"/>
         </w:rPr>
-        <w:t>What went well on the project</w:t>
-      </w:r>
+        <w:t>What</w:t>
+      </w:r>
+      <w:r>
+        <w:rPr>
+          <w:b/>
+          <w:color w:val="auto"/>
+        </w:rPr>
+        <w:t xml:space="preserve"> was difficult/</w:t>
+      </w:r>
+      <w:r>
+        <w:rPr>
+          <w:b/>
+          <w:color w:val="auto"/>
+        </w:rPr>
+        <w:t>didn’t go well on the project</w:t>
+      </w:r>
+    </w:p>
+    <w:p/>
+    <w:p>
+      <w:r>
+        <w:t>When</w:t>
+      </w:r>
+      <w:r>
+        <w:t xml:space="preserve"> I first started</w:t>
+      </w:r>
+      <w:r>
+        <w:t xml:space="preserve"> designing the blog site</w:t>
+      </w:r>
+      <w:r>
+        <w:t xml:space="preserve"> in Adobe XD</w:t>
+      </w:r>
+      <w:r>
+        <w:t xml:space="preserve">, the </w:t>
+      </w:r>
+      <w:r>
+        <w:t>homepage banner</w:t>
+      </w:r>
+      <w:r>
+        <w:t xml:space="preserve"> would</w:t>
+      </w:r>
+      <w:r>
+        <w:t xml:space="preserve"> just fill up half of the screen</w:t>
+      </w:r>
+      <w:r>
+        <w:t xml:space="preserve"> and with the image-slider(carousel) showing underneath</w:t>
+      </w:r>
+      <w:r>
+        <w:t xml:space="preserve"> in the same section</w:t>
+      </w:r>
+      <w:r>
+        <w:t>. I later regretted that design choice</w:t>
+      </w:r>
+      <w:r>
+        <w:t xml:space="preserve"> because I thought it looked less clean and more</w:t>
+      </w:r>
+      <w:r>
+        <w:t xml:space="preserve"> </w:t>
+      </w:r>
+      <w:r>
+        <w:t xml:space="preserve">clunky. So, after some careful </w:t>
+      </w:r>
+      <w:r>
+        <w:t>consideration I changed it</w:t>
+      </w:r>
+      <w:r>
+        <w:t xml:space="preserve"> so that the </w:t>
+      </w:r>
+      <w:r>
+        <w:t>homepage</w:t>
+      </w:r>
+      <w:r>
+        <w:t xml:space="preserve"> only</w:t>
+      </w:r>
+      <w:r>
+        <w:t xml:space="preserve"> showing a large, panoramic </w:t>
+      </w:r>
+      <w:r>
+        <w:t>background-</w:t>
+      </w:r>
+      <w:r>
+        <w:t xml:space="preserve">image with </w:t>
+      </w:r>
+      <w:r>
+        <w:t>the header that reads “</w:t>
+      </w:r>
+      <w:r>
+        <w:t>E</w:t>
+      </w:r>
+      <w:r>
+        <w:t xml:space="preserve">xperience the </w:t>
+      </w:r>
+      <w:r>
+        <w:t>T</w:t>
+      </w:r>
+      <w:r>
+        <w:t>ropico blog”</w:t>
+      </w:r>
+      <w:r>
+        <w:t>,</w:t>
+      </w:r>
+      <w:r>
+        <w:t xml:space="preserve"> and a button that scrolls down to the ‘Latest Post’ sectio</w:t>
+      </w:r>
+      <w:r>
+        <w:t>n</w:t>
+      </w:r>
+      <w:r>
+        <w:t xml:space="preserve"> </w:t>
+      </w:r>
+      <w:r>
+        <w:t>where the image-slider is now located on the page</w:t>
+      </w:r>
+      <w:r>
+        <w:t xml:space="preserve">. Also, in my original design I used more colours, </w:t>
+      </w:r>
+      <w:r>
+        <w:t>however in the end I choice less colour and more consistency to</w:t>
+      </w:r>
+      <w:r>
+        <w:t xml:space="preserve"> have</w:t>
+      </w:r>
+      <w:r>
+        <w:t xml:space="preserve"> my over-all design</w:t>
+      </w:r>
+      <w:r>
+        <w:t xml:space="preserve"> look more harmonious</w:t>
+      </w:r>
+      <w:r>
+        <w:t>.</w:t>
+      </w:r>
+    </w:p>
+    <w:p/>
+    <w:p>
+      <w:pPr>
+        <w:pStyle w:val="Overskrift3"/>
+        <w:rPr>
+          <w:b/>
+          <w:color w:val="auto"/>
+        </w:rPr>
+      </w:pPr>
+      <w:r>
+        <w:rPr>
+          <w:b/>
+          <w:color w:val="auto"/>
+        </w:rPr>
+        <w:t>What would you do differently next time</w:t>
+      </w:r>
+    </w:p>
+    <w:p/>
+    <w:p>
+      <w:r>
+        <w:t xml:space="preserve">Next time I would </w:t>
+      </w:r>
+      <w:r>
+        <w:t xml:space="preserve">probably </w:t>
+      </w:r>
+      <w:r>
+        <w:t xml:space="preserve">focus </w:t>
+      </w:r>
+      <w:r>
+        <w:t>more</w:t>
+      </w:r>
+      <w:r>
+        <w:t xml:space="preserve"> of my</w:t>
+      </w:r>
+      <w:r>
+        <w:t xml:space="preserve"> time designing the other pages</w:t>
+      </w:r>
+      <w:r>
+        <w:t xml:space="preserve"> to look unique and with more colours, </w:t>
+      </w:r>
+      <w:r>
+        <w:t>and</w:t>
+      </w:r>
+      <w:r>
+        <w:t xml:space="preserve"> at the same time </w:t>
+      </w:r>
+      <w:r>
+        <w:t>making it look consistent</w:t>
+      </w:r>
+      <w:r>
+        <w:t xml:space="preserve"> and </w:t>
+      </w:r>
+      <w:r>
+        <w:t>harmonious</w:t>
+      </w:r>
+      <w:r>
+        <w:t>.</w:t>
+      </w:r>
+      <w:r>
+        <w:t xml:space="preserve"> </w:t>
+      </w:r>
+      <w:r>
+        <w:t>I was probably</w:t>
+      </w:r>
+      <w:r>
+        <w:t xml:space="preserve"> </w:t>
+      </w:r>
+      <w:r>
+        <w:t>too</w:t>
+      </w:r>
+      <w:r>
+        <w:t xml:space="preserve"> </w:t>
+      </w:r>
+      <w:r>
+        <w:t>focus</w:t>
+      </w:r>
+      <w:r>
+        <w:t>ed</w:t>
+      </w:r>
+      <w:r>
+        <w:t xml:space="preserve"> on the index</w:t>
+      </w:r>
+      <w:r>
+        <w:t>/home</w:t>
+      </w:r>
+      <w:r>
+        <w:t xml:space="preserve"> page, even though</w:t>
+      </w:r>
+      <w:r>
+        <w:t xml:space="preserve"> this </w:t>
+      </w:r>
+      <w:r>
+        <w:t>page</w:t>
+      </w:r>
+      <w:r>
+        <w:t xml:space="preserve"> is quite important and</w:t>
+      </w:r>
+      <w:r>
+        <w:t xml:space="preserve"> </w:t>
+      </w:r>
+      <w:r>
+        <w:t>became</w:t>
+      </w:r>
+      <w:r>
+        <w:t xml:space="preserve"> the </w:t>
+      </w:r>
+      <w:r>
+        <w:t xml:space="preserve">template </w:t>
+      </w:r>
+      <w:r>
+        <w:t>for the</w:t>
+      </w:r>
+      <w:r>
+        <w:t xml:space="preserve"> </w:t>
+      </w:r>
+      <w:r>
+        <w:t>other pages as well</w:t>
+      </w:r>
+      <w:r>
+        <w:t>.</w:t>
+      </w:r>
+      <w:r>
+        <w:t xml:space="preserve"> </w:t>
+      </w:r>
+      <w:r>
+        <w:t xml:space="preserve">Also, I </w:t>
+      </w:r>
+      <w:r>
+        <w:t>tend to</w:t>
+      </w:r>
+      <w:r>
+        <w:t xml:space="preserve"> start designing the page in desktop mode rather than in responsive mode, which I will </w:t>
+      </w:r>
+      <w:r>
+        <w:t>consider</w:t>
+      </w:r>
+      <w:r>
+        <w:t xml:space="preserve"> doing </w:t>
+      </w:r>
+      <w:r>
+        <w:t>next time</w:t>
+      </w:r>
+      <w:r>
+        <w:t>.</w:t>
+      </w:r>
+    </w:p>
+    <w:p/>
+    <w:p>
+      <w:pPr>
+        <w:rPr>
+          <w:noProof/>
+        </w:rPr>
+      </w:pPr>
+    </w:p>
+    <w:p>
+      <w:pPr>
+        <w:rPr>
+          <w:noProof/>
+        </w:rPr>
+      </w:pPr>
     </w:p>
     <w:p>
       <w:pPr>
@@ -316,7 +860,16 @@
     </w:p>
     <w:p>
       <w:pPr>
-        <w:pStyle w:val="Heading3"/>
+        <w:pStyle w:val="Overskrift2"/>
+      </w:pPr>
+      <w:r>
+        <w:lastRenderedPageBreak/>
+        <w:t>Technical</w:t>
+      </w:r>
+    </w:p>
+    <w:p>
+      <w:pPr>
+        <w:pStyle w:val="Overskrift3"/>
         <w:rPr>
           <w:b/>
           <w:color w:val="auto"/>
@@ -327,21 +880,196 @@
           <w:b/>
           <w:color w:val="auto"/>
         </w:rPr>
-        <w:t>What</w:t>
-      </w:r>
-      <w:r>
-        <w:rPr>
-          <w:b/>
-          <w:color w:val="auto"/>
-        </w:rPr>
-        <w:t xml:space="preserve"> was difficult/</w:t>
-      </w:r>
-      <w:r>
-        <w:rPr>
-          <w:b/>
-          <w:color w:val="auto"/>
-        </w:rPr>
-        <w:t>didn’t go well on the project</w:t>
+        <w:t>What went well on the project</w:t>
+      </w:r>
+    </w:p>
+    <w:p/>
+    <w:p>
+      <w:r>
+        <w:t xml:space="preserve">When it comes to the technical part </w:t>
+      </w:r>
+      <w:r>
+        <w:t xml:space="preserve">of the project, I think it went </w:t>
+      </w:r>
+      <w:r>
+        <w:t>surprisingly well</w:t>
+      </w:r>
+      <w:r>
+        <w:t>.</w:t>
+      </w:r>
+      <w:r>
+        <w:t xml:space="preserve"> </w:t>
+      </w:r>
+      <w:r>
+        <w:t>By using one.com as my web</w:t>
+      </w:r>
+      <w:r>
+        <w:t>-</w:t>
+      </w:r>
+      <w:r>
+        <w:t xml:space="preserve">host provider, I was able to get a </w:t>
+      </w:r>
+      <w:r>
+        <w:t>W</w:t>
+      </w:r>
+      <w:r>
+        <w:t xml:space="preserve">ordpress website up and running. </w:t>
+      </w:r>
+      <w:r>
+        <w:t xml:space="preserve">By </w:t>
+      </w:r>
+      <w:r>
+        <w:t>adding images, description and alt-text in the Media</w:t>
+      </w:r>
+      <w:r>
+        <w:t xml:space="preserve"> Library, I was able to </w:t>
+      </w:r>
+      <w:r>
+        <w:t>us</w:t>
+      </w:r>
+      <w:r>
+        <w:t>e</w:t>
+      </w:r>
+      <w:r>
+        <w:t xml:space="preserve"> the built in Wordpress API</w:t>
+      </w:r>
+      <w:r>
+        <w:t xml:space="preserve"> to upload content to my blog website.</w:t>
+      </w:r>
+      <w:r>
+        <w:t xml:space="preserve"> </w:t>
+      </w:r>
+      <w:r>
+        <w:t>On the blog page, I was very satisfied with how the API content</w:t>
+      </w:r>
+      <w:r>
+        <w:t xml:space="preserve"> (blog-cards)</w:t>
+      </w:r>
+      <w:r>
+        <w:t xml:space="preserve"> got </w:t>
+      </w:r>
+      <w:r>
+        <w:t>fetched on to</w:t>
+      </w:r>
+      <w:r>
+        <w:t xml:space="preserve"> the page, </w:t>
+      </w:r>
+      <w:r>
+        <w:t>and</w:t>
+      </w:r>
+      <w:r>
+        <w:t xml:space="preserve"> how it</w:t>
+      </w:r>
+      <w:r>
+        <w:t xml:space="preserve"> loads</w:t>
+      </w:r>
+      <w:r>
+        <w:t xml:space="preserve"> in the </w:t>
+      </w:r>
+      <w:r>
+        <w:t>remaining blog</w:t>
+      </w:r>
+      <w:r>
+        <w:t>s</w:t>
+      </w:r>
+      <w:r>
+        <w:t xml:space="preserve"> posts</w:t>
+      </w:r>
+      <w:r>
+        <w:t xml:space="preserve"> from the API when clicking the “</w:t>
+      </w:r>
+      <w:r>
+        <w:t>V</w:t>
+      </w:r>
+      <w:r>
+        <w:t xml:space="preserve">iew </w:t>
+      </w:r>
+      <w:r>
+        <w:t>M</w:t>
+      </w:r>
+      <w:r>
+        <w:t>ore” button.</w:t>
+      </w:r>
+      <w:r>
+        <w:t xml:space="preserve"> </w:t>
+      </w:r>
+      <w:r>
+        <w:t>Furthermore</w:t>
+      </w:r>
+      <w:r>
+        <w:t>,</w:t>
+      </w:r>
+      <w:r>
+        <w:t xml:space="preserve"> I figured out in JavaScript how to show all error messages a</w:t>
+      </w:r>
+      <w:r>
+        <w:t>t</w:t>
+      </w:r>
+      <w:r>
+        <w:t xml:space="preserve"> once, rather than just one by one</w:t>
+      </w:r>
+      <w:r>
+        <w:t xml:space="preserve"> in the contact form</w:t>
+      </w:r>
+      <w:r>
+        <w:t xml:space="preserve">, </w:t>
+      </w:r>
+      <w:r>
+        <w:t>which</w:t>
+      </w:r>
+      <w:r>
+        <w:t xml:space="preserve"> also</w:t>
+      </w:r>
+      <w:r>
+        <w:t xml:space="preserve"> was a</w:t>
+      </w:r>
+      <w:r>
+        <w:t>n</w:t>
+      </w:r>
+      <w:r>
+        <w:t xml:space="preserve"> </w:t>
+      </w:r>
+      <w:r>
+        <w:t xml:space="preserve">improvement </w:t>
+      </w:r>
+      <w:r>
+        <w:t>compared to the contact form in the previous</w:t>
+      </w:r>
+      <w:r>
+        <w:t xml:space="preserve"> semester project.</w:t>
+      </w:r>
+      <w:r>
+        <w:t xml:space="preserve"> When it comes to the </w:t>
+      </w:r>
+      <w:r>
+        <w:t>positioning of elements</w:t>
+      </w:r>
+      <w:r>
+        <w:t xml:space="preserve"> and making the website responsive,</w:t>
+      </w:r>
+      <w:r>
+        <w:t xml:space="preserve"> I mostly used flex-box</w:t>
+      </w:r>
+      <w:r>
+        <w:t xml:space="preserve"> </w:t>
+      </w:r>
+      <w:r>
+        <w:t xml:space="preserve">and media queries to achieve this, </w:t>
+      </w:r>
+      <w:r>
+        <w:t xml:space="preserve">which </w:t>
+      </w:r>
+      <w:r>
+        <w:t xml:space="preserve">in my opinion </w:t>
+      </w:r>
+      <w:r>
+        <w:t>worked quite</w:t>
+      </w:r>
+      <w:r>
+        <w:t xml:space="preserve"> well for this kind of assignment.</w:t>
+      </w:r>
+      <w:r>
+        <w:t xml:space="preserve"> </w:t>
       </w:r>
     </w:p>
     <w:p>
@@ -356,7 +1084,7 @@
     </w:p>
     <w:p>
       <w:pPr>
-        <w:pStyle w:val="Heading3"/>
+        <w:pStyle w:val="Overskrift3"/>
         <w:rPr>
           <w:b/>
           <w:color w:val="auto"/>
@@ -367,16 +1095,130 @@
           <w:b/>
           <w:color w:val="auto"/>
         </w:rPr>
-        <w:t>What would you do differently next time</w:t>
-      </w:r>
-    </w:p>
-    <w:p>
-      <w:pPr>
-        <w:rPr>
-          <w:noProof/>
-        </w:rPr>
-      </w:pPr>
-    </w:p>
+        <w:t>What was difficult/didn’t go well on the project</w:t>
+      </w:r>
+    </w:p>
+    <w:p/>
+    <w:p>
+      <w:r>
+        <w:t>I had some struggles figuring out how to get the image-slider (carousel) to work properly. However, after some research</w:t>
+      </w:r>
+      <w:r>
+        <w:t xml:space="preserve"> I found </w:t>
+      </w:r>
+      <w:r>
+        <w:t xml:space="preserve">that by </w:t>
+      </w:r>
+      <w:r>
+        <w:t>manipulating the</w:t>
+      </w:r>
+      <w:r>
+        <w:t xml:space="preserve"> </w:t>
+      </w:r>
+      <w:r>
+        <w:t>“</w:t>
+      </w:r>
+      <w:r>
+        <w:t>per_</w:t>
+      </w:r>
+      <w:r>
+        <w:t>post” to</w:t>
+      </w:r>
+      <w:r>
+        <w:t xml:space="preserve"> only show</w:t>
+      </w:r>
+      <w:r>
+        <w:t xml:space="preserve"> 3 elements at </w:t>
+      </w:r>
+      <w:r>
+        <w:t>a</w:t>
+      </w:r>
+      <w:r>
+        <w:t xml:space="preserve"> time</w:t>
+      </w:r>
+      <w:r>
+        <w:t xml:space="preserve">. </w:t>
+      </w:r>
+      <w:r>
+        <w:t>Also,</w:t>
+      </w:r>
+      <w:r>
+        <w:t xml:space="preserve"> in the header (nav), I was having some difficulties with the search button in desktop mode. </w:t>
+      </w:r>
+      <w:r>
+        <w:t xml:space="preserve"> </w:t>
+      </w:r>
+      <w:r>
+        <w:t xml:space="preserve">The search button works fine when in </w:t>
+      </w:r>
+      <w:r>
+        <w:t>full-size desktop mode. However, w</w:t>
+      </w:r>
+      <w:r>
+        <w:t xml:space="preserve">hen adjusting the screen to a slightly smaller screen size, the social media icons </w:t>
+      </w:r>
+      <w:r>
+        <w:t>get</w:t>
+      </w:r>
+      <w:r>
+        <w:t xml:space="preserve"> pushed to the side and out of user’s view when hovering the search button</w:t>
+      </w:r>
+      <w:r>
+        <w:t xml:space="preserve">. Additionally, </w:t>
+      </w:r>
+      <w:r>
+        <w:t>when observing</w:t>
+      </w:r>
+      <w:r>
+        <w:t xml:space="preserve"> the Hotjar recordings</w:t>
+      </w:r>
+      <w:r>
+        <w:t>, I notic</w:t>
+      </w:r>
+      <w:r>
+        <w:t xml:space="preserve">ed some people had problems with exiting the </w:t>
+      </w:r>
+      <w:r>
+        <w:t>modal</w:t>
+      </w:r>
+      <w:r>
+        <w:t xml:space="preserve"> because it was too </w:t>
+      </w:r>
+      <w:r>
+        <w:t>large for their screen</w:t>
+      </w:r>
+      <w:r>
+        <w:t xml:space="preserve">. I </w:t>
+      </w:r>
+      <w:r>
+        <w:t>did not</w:t>
+      </w:r>
+      <w:r>
+        <w:t xml:space="preserve"> have the same problem myself when using firefox </w:t>
+      </w:r>
+      <w:r>
+        <w:t>or</w:t>
+      </w:r>
+      <w:r>
+        <w:t xml:space="preserve"> chrome</w:t>
+      </w:r>
+      <w:r>
+        <w:t>,</w:t>
+      </w:r>
+      <w:r>
+        <w:t xml:space="preserve"> </w:t>
+      </w:r>
+      <w:r>
+        <w:t>however I</w:t>
+      </w:r>
+      <w:r>
+        <w:t xml:space="preserve"> decided to edit the size of the modal images, just in case.</w:t>
+      </w:r>
+      <w:r>
+        <w:t xml:space="preserve"> </w:t>
+      </w:r>
+    </w:p>
+    <w:p/>
     <w:p>
       <w:pPr>
         <w:rPr>
@@ -389,15 +1231,7 @@
     </w:p>
     <w:p>
       <w:pPr>
-        <w:pStyle w:val="Heading2"/>
-      </w:pPr>
-      <w:r>
-        <w:t>Technical</w:t>
-      </w:r>
-    </w:p>
-    <w:p>
-      <w:pPr>
-        <w:pStyle w:val="Heading3"/>
+        <w:pStyle w:val="Overskrift3"/>
         <w:rPr>
           <w:b/>
           <w:color w:val="auto"/>
@@ -408,7 +1242,236 @@
           <w:b/>
           <w:color w:val="auto"/>
         </w:rPr>
+        <w:t>What would you do differently next time</w:t>
+      </w:r>
+    </w:p>
+    <w:p/>
+    <w:p>
+      <w:pPr>
+        <w:rPr>
+          <w:noProof/>
+        </w:rPr>
+      </w:pPr>
+      <w:r>
+        <w:t xml:space="preserve">Next time I would </w:t>
+      </w:r>
+      <w:r>
+        <w:t>definitely</w:t>
+      </w:r>
+      <w:r>
+        <w:t xml:space="preserve"> try to </w:t>
+      </w:r>
+      <w:r>
+        <w:t>step</w:t>
+      </w:r>
+      <w:r>
+        <w:t xml:space="preserve"> more</w:t>
+      </w:r>
+      <w:r>
+        <w:t xml:space="preserve"> out of my comfort zone and </w:t>
+      </w:r>
+      <w:r>
+        <w:t xml:space="preserve">for example use more </w:t>
+      </w:r>
+      <w:r>
+        <w:t>grid</w:t>
+      </w:r>
+      <w:r>
+        <w:t xml:space="preserve"> than flex-box</w:t>
+      </w:r>
+      <w:r>
+        <w:t>, since I always have used flex-box on earlier assignments.</w:t>
+      </w:r>
+      <w:r>
+        <w:t xml:space="preserve"> Also</w:t>
+      </w:r>
+      <w:r>
+        <w:t xml:space="preserve">, because of time constraints, I </w:t>
+      </w:r>
+      <w:r>
+        <w:t>did not</w:t>
+      </w:r>
+      <w:r>
+        <w:t xml:space="preserve"> have efficient time to </w:t>
+      </w:r>
+      <w:r>
+        <w:t>implement</w:t>
+      </w:r>
+      <w:r>
+        <w:t xml:space="preserve"> any</w:t>
+      </w:r>
+      <w:r>
+        <w:t xml:space="preserve"> </w:t>
+      </w:r>
+      <w:r>
+        <w:t>J</w:t>
+      </w:r>
+      <w:r>
+        <w:t>ava</w:t>
+      </w:r>
+      <w:r>
+        <w:t>S</w:t>
+      </w:r>
+      <w:r>
+        <w:t>cript</w:t>
+      </w:r>
+      <w:r>
+        <w:t xml:space="preserve"> code</w:t>
+      </w:r>
+      <w:r>
+        <w:t xml:space="preserve"> </w:t>
+      </w:r>
+      <w:r>
+        <w:t xml:space="preserve">to the newsletter form </w:t>
+      </w:r>
+      <w:r>
+        <w:t>located in</w:t>
+      </w:r>
+      <w:r>
+        <w:t xml:space="preserve"> the footer, </w:t>
+      </w:r>
+      <w:r>
+        <w:t xml:space="preserve">as it now </w:t>
+      </w:r>
+      <w:r>
+        <w:t>just shows as a decorative element.</w:t>
+      </w:r>
+      <w:r>
+        <w:t xml:space="preserve"> Either way, </w:t>
+      </w:r>
+      <w:r>
+        <w:t>I am</w:t>
+      </w:r>
+      <w:r>
+        <w:t xml:space="preserve"> planning to finish t</w:t>
+      </w:r>
+      <w:r>
+        <w:t xml:space="preserve">his later </w:t>
+      </w:r>
+      <w:r>
+        <w:t>since</w:t>
+      </w:r>
+      <w:r>
+        <w:t xml:space="preserve"> it was not part of the specific requirements for the project.</w:t>
+      </w:r>
+    </w:p>
+    <w:p>
+      <w:pPr>
+        <w:rPr>
+          <w:noProof/>
+        </w:rPr>
+      </w:pPr>
+    </w:p>
+    <w:p>
+      <w:pPr>
+        <w:pStyle w:val="Overskrift2"/>
+      </w:pPr>
+      <w:r>
+        <w:t>WCAG guidelines, content management and SEO</w:t>
+      </w:r>
+    </w:p>
+    <w:p>
+      <w:pPr>
+        <w:pStyle w:val="Overskrift3"/>
+        <w:rPr>
+          <w:b/>
+          <w:color w:val="auto"/>
+        </w:rPr>
+      </w:pPr>
+      <w:r>
+        <w:rPr>
+          <w:b/>
+          <w:color w:val="auto"/>
+        </w:rPr>
         <w:t>What went well on the project</w:t>
+      </w:r>
+    </w:p>
+    <w:p/>
+    <w:p>
+      <w:r>
+        <w:t>When it comes to the WCAG guidelines, there was</w:t>
+      </w:r>
+      <w:r>
+        <w:t xml:space="preserve"> very</w:t>
+      </w:r>
+      <w:r>
+        <w:t xml:space="preserve"> </w:t>
+      </w:r>
+      <w:r>
+        <w:t>few</w:t>
+      </w:r>
+      <w:r>
+        <w:t xml:space="preserve"> problems </w:t>
+      </w:r>
+      <w:r>
+        <w:t xml:space="preserve">and no adjustments needed to the </w:t>
+      </w:r>
+      <w:r>
+        <w:t>colour</w:t>
+      </w:r>
+      <w:r>
+        <w:t xml:space="preserve"> contrast</w:t>
+      </w:r>
+      <w:r>
+        <w:t>s</w:t>
+      </w:r>
+      <w:r>
+        <w:t xml:space="preserve">, other than on </w:t>
+      </w:r>
+      <w:r>
+        <w:t>When it comes to content management and SEO</w:t>
+      </w:r>
+      <w:r>
+        <w:t>, I was</w:t>
+      </w:r>
+      <w:r>
+        <w:t xml:space="preserve"> generally</w:t>
+      </w:r>
+      <w:r>
+        <w:t xml:space="preserve"> satisfied with how the meta tags ended up. Every page has </w:t>
+      </w:r>
+      <w:r>
+        <w:t>a</w:t>
+      </w:r>
+      <w:r>
+        <w:t xml:space="preserve"> unique </w:t>
+      </w:r>
+      <w:r>
+        <w:t>description,</w:t>
+      </w:r>
+      <w:r>
+        <w:t xml:space="preserve"> and </w:t>
+      </w:r>
+      <w:r>
+        <w:t>every image has an alt-text.</w:t>
+      </w:r>
+      <w:r>
+        <w:t xml:space="preserve"> </w:t>
+      </w:r>
+      <w:r>
+        <w:t>P</w:t>
+      </w:r>
+      <w:r>
+        <w:t xml:space="preserve">retty much </w:t>
+      </w:r>
+      <w:r>
+        <w:t xml:space="preserve">satisfied with the </w:t>
+      </w:r>
+      <w:r>
+        <w:t xml:space="preserve">accessibility on </w:t>
+      </w:r>
+      <w:r>
+        <w:lastRenderedPageBreak/>
+        <w:t>the website</w:t>
+      </w:r>
+      <w:r>
+        <w:t xml:space="preserve">, and </w:t>
+      </w:r>
+      <w:r>
+        <w:t xml:space="preserve">I think I can conclude that the website is easy to read and navigate </w:t>
+      </w:r>
+      <w:r>
+        <w:t>for the user.</w:t>
       </w:r>
     </w:p>
     <w:p>
@@ -423,7 +1486,10 @@
     </w:p>
     <w:p>
       <w:pPr>
-        <w:pStyle w:val="Heading3"/>
+        <w:pStyle w:val="Overskrift3"/>
+        <w:tabs>
+          <w:tab w:val="left" w:pos="5085"/>
+        </w:tabs>
         <w:rPr>
           <w:b/>
           <w:color w:val="auto"/>
@@ -435,6 +1501,25 @@
           <w:color w:val="auto"/>
         </w:rPr>
         <w:t>What was difficult/didn’t go well on the project</w:t>
+      </w:r>
+      <w:r>
+        <w:rPr>
+          <w:b/>
+          <w:color w:val="auto"/>
+        </w:rPr>
+        <w:tab/>
+      </w:r>
+    </w:p>
+    <w:p/>
+    <w:p>
+      <w:r>
+        <w:t xml:space="preserve">There were a few accessibility issues, such as the placeholder-text on the contact/newsletter forms and keyboard issue where it is not possible to target the search button using only the keyboard. </w:t>
+      </w:r>
+      <w:r>
+        <w:t xml:space="preserve">Did not find a solution to the placeholder text. </w:t>
+      </w:r>
+      <w:r>
+        <w:t>Planning to make the search-button targetable in the future.</w:t>
       </w:r>
     </w:p>
     <w:p>
@@ -449,7 +1534,7 @@
     </w:p>
     <w:p>
       <w:pPr>
-        <w:pStyle w:val="Heading3"/>
+        <w:pStyle w:val="Overskrift3"/>
         <w:rPr>
           <w:b/>
           <w:color w:val="auto"/>
@@ -463,42 +1548,37 @@
         <w:t>What would you do differently next time</w:t>
       </w:r>
     </w:p>
-    <w:p>
-      <w:pPr>
-        <w:rPr>
-          <w:noProof/>
-        </w:rPr>
-      </w:pPr>
-    </w:p>
-    <w:p>
-      <w:pPr>
-        <w:rPr>
-          <w:noProof/>
-        </w:rPr>
-      </w:pPr>
-    </w:p>
-    <w:p>
-      <w:pPr>
-        <w:pStyle w:val="Heading2"/>
-      </w:pPr>
-      <w:r>
-        <w:t>WCAG guidelines, content management and SEO</w:t>
-      </w:r>
-    </w:p>
-    <w:p>
-      <w:pPr>
-        <w:pStyle w:val="Heading3"/>
-        <w:rPr>
-          <w:b/>
-          <w:color w:val="auto"/>
-        </w:rPr>
-      </w:pPr>
-      <w:r>
-        <w:rPr>
-          <w:b/>
-          <w:color w:val="auto"/>
-        </w:rPr>
-        <w:t>What went well on the project</w:t>
+    <w:p/>
+    <w:p>
+      <w:r>
+        <w:t xml:space="preserve">After some </w:t>
+      </w:r>
+      <w:r>
+        <w:t>consideration I must say there</w:t>
+      </w:r>
+      <w:r>
+        <w:t xml:space="preserve"> </w:t>
+      </w:r>
+      <w:r>
+        <w:t>is not</w:t>
+      </w:r>
+      <w:r>
+        <w:t xml:space="preserve"> much I would do different, </w:t>
+      </w:r>
+      <w:r>
+        <w:t>other</w:t>
+      </w:r>
+      <w:r>
+        <w:t xml:space="preserve"> than</w:t>
+      </w:r>
+      <w:r>
+        <w:t xml:space="preserve"> </w:t>
+      </w:r>
+      <w:r>
+        <w:t>making the placeholder text on the contact/newsletter form more visible in the future</w:t>
+      </w:r>
+      <w:r>
+        <w:t xml:space="preserve">. </w:t>
       </w:r>
     </w:p>
     <w:p>
@@ -513,172 +1593,9 @@
     </w:p>
     <w:p>
       <w:pPr>
-        <w:pStyle w:val="Heading3"/>
-        <w:rPr>
-          <w:b/>
-          <w:color w:val="auto"/>
-        </w:rPr>
-      </w:pPr>
-      <w:r>
-        <w:rPr>
-          <w:b/>
-          <w:color w:val="auto"/>
-        </w:rPr>
-        <w:t>What was difficult/didn’t go well on the project</w:t>
-      </w:r>
-    </w:p>
-    <w:p>
-      <w:pPr>
-        <w:rPr>
-          <w:rFonts w:ascii="Helvetica Neue Thin" w:hAnsi="Helvetica Neue Thin"/>
-          <w:noProof/>
-          <w:sz w:val="36"/>
-          <w:szCs w:val="36"/>
-        </w:rPr>
-      </w:pPr>
-    </w:p>
-    <w:p>
-      <w:pPr>
-        <w:pStyle w:val="Heading3"/>
-        <w:rPr>
-          <w:b/>
-          <w:color w:val="auto"/>
-        </w:rPr>
-      </w:pPr>
-      <w:r>
-        <w:rPr>
-          <w:b/>
-          <w:color w:val="auto"/>
-        </w:rPr>
-        <w:t>What would you do differently next time</w:t>
-      </w:r>
-    </w:p>
-    <w:p>
-      <w:pPr>
-        <w:rPr>
-          <w:rFonts w:ascii="Helvetica Neue Thin" w:hAnsi="Helvetica Neue Thin"/>
-          <w:noProof/>
-          <w:sz w:val="36"/>
-          <w:szCs w:val="36"/>
-        </w:rPr>
-      </w:pPr>
-    </w:p>
-    <w:p>
-      <w:pPr>
-        <w:rPr>
-          <w:rFonts w:ascii="Helvetica Neue Thin" w:hAnsi="Helvetica Neue Thin"/>
-          <w:noProof/>
-          <w:sz w:val="36"/>
-          <w:szCs w:val="36"/>
-        </w:rPr>
-      </w:pPr>
-    </w:p>
-    <w:p>
-      <w:pPr>
-        <w:rPr>
-          <w:rFonts w:ascii="Helvetica Neue Thin" w:hAnsi="Helvetica Neue Thin"/>
-          <w:noProof/>
-          <w:sz w:val="36"/>
-          <w:szCs w:val="36"/>
-        </w:rPr>
-      </w:pPr>
-    </w:p>
-    <w:p>
-      <w:pPr>
-        <w:rPr>
-          <w:rFonts w:ascii="Helvetica Neue Thin" w:hAnsi="Helvetica Neue Thin"/>
-          <w:noProof/>
-          <w:sz w:val="36"/>
-          <w:szCs w:val="36"/>
-        </w:rPr>
-      </w:pPr>
-    </w:p>
-    <w:p>
-      <w:pPr>
-        <w:rPr>
-          <w:rFonts w:ascii="Helvetica Neue Thin" w:hAnsi="Helvetica Neue Thin"/>
-          <w:noProof/>
-          <w:sz w:val="36"/>
-          <w:szCs w:val="36"/>
-        </w:rPr>
-      </w:pPr>
-    </w:p>
-    <w:p>
-      <w:pPr>
-        <w:rPr>
-          <w:rFonts w:ascii="Helvetica Neue Thin" w:hAnsi="Helvetica Neue Thin"/>
-          <w:noProof/>
-          <w:sz w:val="36"/>
-          <w:szCs w:val="36"/>
-        </w:rPr>
-      </w:pPr>
-    </w:p>
-    <w:p>
-      <w:pPr>
-        <w:rPr>
-          <w:rFonts w:ascii="Helvetica Neue Thin" w:hAnsi="Helvetica Neue Thin"/>
-          <w:noProof/>
-          <w:sz w:val="36"/>
-          <w:szCs w:val="36"/>
-        </w:rPr>
-      </w:pPr>
-    </w:p>
-    <w:p>
-      <w:pPr>
-        <w:rPr>
-          <w:rFonts w:ascii="Helvetica Neue Thin" w:hAnsi="Helvetica Neue Thin"/>
-          <w:noProof/>
-          <w:sz w:val="36"/>
-          <w:szCs w:val="36"/>
-        </w:rPr>
-      </w:pPr>
-    </w:p>
-    <w:p>
-      <w:pPr>
-        <w:rPr>
-          <w:rFonts w:ascii="Helvetica Neue Thin" w:hAnsi="Helvetica Neue Thin"/>
-          <w:noProof/>
-          <w:sz w:val="36"/>
-          <w:szCs w:val="36"/>
-        </w:rPr>
-      </w:pPr>
-    </w:p>
-    <w:p>
-      <w:pPr>
-        <w:rPr>
-          <w:rFonts w:ascii="Helvetica Neue Thin" w:hAnsi="Helvetica Neue Thin"/>
-          <w:noProof/>
-          <w:sz w:val="36"/>
-          <w:szCs w:val="36"/>
-        </w:rPr>
-      </w:pPr>
-    </w:p>
-    <w:p>
-      <w:pPr>
-        <w:rPr>
-          <w:rFonts w:ascii="Helvetica Neue Thin" w:hAnsi="Helvetica Neue Thin"/>
-          <w:noProof/>
-          <w:sz w:val="36"/>
-          <w:szCs w:val="36"/>
-        </w:rPr>
-      </w:pPr>
-    </w:p>
-    <w:p>
-      <w:pPr>
-        <w:rPr>
-          <w:rFonts w:ascii="Helvetica Neue Thin" w:hAnsi="Helvetica Neue Thin"/>
-          <w:noProof/>
-          <w:sz w:val="36"/>
-          <w:szCs w:val="36"/>
-        </w:rPr>
-      </w:pPr>
-    </w:p>
-    <w:p>
-      <w:pPr>
-        <w:pStyle w:val="Heading2"/>
-      </w:pPr>
-      <w:r>
-        <w:lastRenderedPageBreak/>
+        <w:pStyle w:val="Overskrift2"/>
+      </w:pPr>
+      <w:r>
         <w:t>References</w:t>
       </w:r>
     </w:p>
@@ -714,7 +1631,7 @@
     </w:p>
     <w:p>
       <w:pPr>
-        <w:pStyle w:val="ListParagraph"/>
+        <w:pStyle w:val="Listeavsnitt"/>
         <w:numPr>
           <w:ilvl w:val="0"/>
           <w:numId w:val="3"/>
@@ -723,9 +1640,156 @@
           <w:noProof/>
         </w:rPr>
       </w:pPr>
+      <w:hyperlink r:id="rId10" w:history="1">
+        <w:r>
+          <w:rPr>
+            <w:rStyle w:val="Hyperkobling"/>
+            <w:noProof/>
+          </w:rPr>
+          <w:t>https://unsplash.com/</w:t>
+        </w:r>
+      </w:hyperlink>
+    </w:p>
+    <w:p>
+      <w:pPr>
+        <w:pStyle w:val="Listeavsnitt"/>
+        <w:numPr>
+          <w:ilvl w:val="0"/>
+          <w:numId w:val="3"/>
+        </w:numPr>
+        <w:rPr>
+          <w:noProof/>
+        </w:rPr>
+      </w:pPr>
+      <w:hyperlink r:id="rId11" w:history="1">
+        <w:r>
+          <w:rPr>
+            <w:rStyle w:val="Hyperkobling"/>
+            <w:noProof/>
+          </w:rPr>
+          <w:t>https://pixabay.com/</w:t>
+        </w:r>
+      </w:hyperlink>
+    </w:p>
+    <w:p>
+      <w:pPr>
+        <w:pStyle w:val="Listeavsnitt"/>
+        <w:numPr>
+          <w:ilvl w:val="0"/>
+          <w:numId w:val="3"/>
+        </w:numPr>
+        <w:rPr>
+          <w:noProof/>
+        </w:rPr>
+      </w:pPr>
+      <w:hyperlink r:id="rId12" w:history="1">
+        <w:r>
+          <w:rPr>
+            <w:rStyle w:val="Hyperkobling"/>
+            <w:noProof/>
+          </w:rPr>
+          <w:t>https://www.pexels.com/nb-no/</w:t>
+        </w:r>
+      </w:hyperlink>
+    </w:p>
+    <w:p>
+      <w:pPr>
+        <w:pStyle w:val="Listeavsnitt"/>
+        <w:numPr>
+          <w:ilvl w:val="0"/>
+          <w:numId w:val="3"/>
+        </w:numPr>
+        <w:rPr>
+          <w:noProof/>
+        </w:rPr>
+      </w:pPr>
+      <w:hyperlink r:id="rId13" w:history="1">
+        <w:r>
+          <w:rPr>
+            <w:rStyle w:val="Hyperkobling"/>
+            <w:noProof/>
+          </w:rPr>
+          <w:t>https://compressjpeg.com/</w:t>
+        </w:r>
+      </w:hyperlink>
+    </w:p>
+    <w:p>
+      <w:pPr>
+        <w:pStyle w:val="Listeavsnitt"/>
+        <w:numPr>
+          <w:ilvl w:val="0"/>
+          <w:numId w:val="3"/>
+        </w:numPr>
+        <w:rPr>
+          <w:noProof/>
+        </w:rPr>
+      </w:pPr>
+      <w:hyperlink r:id="rId14" w:history="1">
+        <w:r>
+          <w:rPr>
+            <w:rStyle w:val="Hyperkobling"/>
+            <w:noProof/>
+          </w:rPr>
+          <w:t>https://www.w3schools.com/</w:t>
+        </w:r>
+      </w:hyperlink>
+    </w:p>
+    <w:p>
+      <w:pPr>
+        <w:pStyle w:val="Listeavsnitt"/>
+        <w:numPr>
+          <w:ilvl w:val="0"/>
+          <w:numId w:val="3"/>
+        </w:numPr>
+        <w:rPr>
+          <w:noProof/>
+        </w:rPr>
+      </w:pPr>
+      <w:hyperlink r:id="rId15" w:history="1">
+        <w:r>
+          <w:rPr>
+            <w:rStyle w:val="Hyperkobling"/>
+            <w:noProof/>
+          </w:rPr>
+          <w:t>https://developer.wordpress.org/rest-api/using-the-rest-api/pagination/</w:t>
+        </w:r>
+      </w:hyperlink>
+      <w:r>
+        <w:rPr>
+          <w:noProof/>
+        </w:rPr>
+        <w:t xml:space="preserve"> </w:t>
+      </w:r>
+    </w:p>
+    <w:p>
+      <w:pPr>
+        <w:pStyle w:val="Listeavsnitt"/>
+        <w:numPr>
+          <w:ilvl w:val="0"/>
+          <w:numId w:val="3"/>
+        </w:numPr>
+        <w:rPr>
+          <w:noProof/>
+        </w:rPr>
+      </w:pPr>
+      <w:hyperlink r:id="rId16" w:history="1">
+        <w:r>
+          <w:rPr>
+            <w:rStyle w:val="Hyperkobling"/>
+            <w:noProof/>
+          </w:rPr>
+          <w:t>https://lms.noroff.no/course</w:t>
+        </w:r>
+      </w:hyperlink>
+      <w:r>
+        <w:rPr>
+          <w:noProof/>
+        </w:rPr>
+        <w:t>/</w:t>
+      </w:r>
     </w:p>
     <w:sectPr>
-      <w:footerReference w:type="default" r:id="rId10"/>
+      <w:footerReference w:type="default" r:id="rId17"/>
       <w:pgSz w:w="11900" w:h="16840"/>
       <w:pgMar w:top="1160" w:right="1440" w:bottom="1440" w:left="1440" w:header="708" w:footer="708" w:gutter="0"/>
       <w:cols w:space="708"/>
@@ -736,7 +1800,7 @@
 </file>
 
 <file path=word/endnotes.xml><?xml version="1.0" encoding="utf-8"?>
-<w:endnotes xmlns:wpc="http://schemas.microsoft.com/office/word/2010/wordprocessingCanvas" xmlns:mc="http://schemas.openxmlformats.org/markup-compatibility/2006" xmlns:o="urn:schemas-microsoft-com:office:office" xmlns:r="http://schemas.openxmlformats.org/officeDocument/2006/relationships" xmlns:m="http://schemas.openxmlformats.org/officeDocument/2006/math" xmlns:v="urn:schemas-microsoft-com:vml" xmlns:wp14="http://schemas.microsoft.com/office/word/2010/wordprocessingDrawing" xmlns:wp="http://schemas.openxmlformats.org/drawingml/2006/wordprocessingDrawing" xmlns:w10="urn:schemas-microsoft-com:office:word" xmlns:w="http://schemas.openxmlformats.org/wordprocessingml/2006/main" xmlns:w14="http://schemas.microsoft.com/office/word/2010/wordml" xmlns:w15="http://schemas.microsoft.com/office/word/2012/wordml" xmlns:wpg="http://schemas.microsoft.com/office/word/2010/wordprocessingGroup" xmlns:wpi="http://schemas.microsoft.com/office/word/2010/wordprocessingInk" xmlns:wne="http://schemas.microsoft.com/office/word/2006/wordml" xmlns:wps="http://schemas.microsoft.com/office/word/2010/wordprocessingShape" mc:Ignorable="w14 w15 wp14">
+<w:endnotes xmlns:wpc="http://schemas.microsoft.com/office/word/2010/wordprocessingCanvas" xmlns:cx="http://schemas.microsoft.com/office/drawing/2014/chartex" xmlns:cx1="http://schemas.microsoft.com/office/drawing/2015/9/8/chartex" xmlns:cx2="http://schemas.microsoft.com/office/drawing/2015/10/21/chartex" xmlns:cx3="http://schemas.microsoft.com/office/drawing/2016/5/9/chartex" xmlns:cx4="http://schemas.microsoft.com/office/drawing/2016/5/10/chartex" xmlns:cx5="http://schemas.microsoft.com/office/drawing/2016/5/11/chartex" xmlns:cx6="http://schemas.microsoft.com/office/drawing/2016/5/12/chartex" xmlns:cx7="http://schemas.microsoft.com/office/drawing/2016/5/13/chartex" xmlns:cx8="http://schemas.microsoft.com/office/drawing/2016/5/14/chartex" xmlns:mc="http://schemas.openxmlformats.org/markup-compatibility/2006" xmlns:aink="http://schemas.microsoft.com/office/drawing/2016/ink" xmlns:am3d="http://schemas.microsoft.com/office/drawing/2017/model3d" xmlns:o="urn:schemas-microsoft-com:office:office" xmlns:r="http://schemas.openxmlformats.org/officeDocument/2006/relationships" xmlns:m="http://schemas.openxmlformats.org/officeDocument/2006/math" xmlns:v="urn:schemas-microsoft-com:vml" xmlns:wp14="http://schemas.microsoft.com/office/word/2010/wordprocessingDrawing" xmlns:wp="http://schemas.openxmlformats.org/drawingml/2006/wordprocessingDrawing" xmlns:w10="urn:schemas-microsoft-com:office:word" xmlns:w="http://schemas.openxmlformats.org/wordprocessingml/2006/main" xmlns:w14="http://schemas.microsoft.com/office/word/2010/wordml" xmlns:w15="http://schemas.microsoft.com/office/word/2012/wordml" xmlns:w16cex="http://schemas.microsoft.com/office/word/2018/wordml/cex" xmlns:w16cid="http://schemas.microsoft.com/office/word/2016/wordml/cid" xmlns:w16="http://schemas.microsoft.com/office/word/2018/wordml" xmlns:w16sdtdh="http://schemas.microsoft.com/office/word/2020/wordml/sdtdatahash" xmlns:w16se="http://schemas.microsoft.com/office/word/2015/wordml/symex" xmlns:wpg="http://schemas.microsoft.com/office/word/2010/wordprocessingGroup" xmlns:wpi="http://schemas.microsoft.com/office/word/2010/wordprocessingInk" xmlns:wne="http://schemas.microsoft.com/office/word/2006/wordml" xmlns:wps="http://schemas.microsoft.com/office/word/2010/wordprocessingShape" mc:Ignorable="w14 w15 w16se w16cid w16 w16cex w16sdtdh wp14">
   <w:endnote w:type="separator" w:id="-1">
     <w:p>
       <w:r>
@@ -755,10 +1819,10 @@
 </file>
 
 <file path=word/footer1.xml><?xml version="1.0" encoding="utf-8"?>
-<w:ftr xmlns:wpc="http://schemas.microsoft.com/office/word/2010/wordprocessingCanvas" xmlns:mc="http://schemas.openxmlformats.org/markup-compatibility/2006" xmlns:o="urn:schemas-microsoft-com:office:office" xmlns:r="http://schemas.openxmlformats.org/officeDocument/2006/relationships" xmlns:m="http://schemas.openxmlformats.org/officeDocument/2006/math" xmlns:v="urn:schemas-microsoft-com:vml" xmlns:wp14="http://schemas.microsoft.com/office/word/2010/wordprocessingDrawing" xmlns:wp="http://schemas.openxmlformats.org/drawingml/2006/wordprocessingDrawing" xmlns:w10="urn:schemas-microsoft-com:office:word" xmlns:w="http://schemas.openxmlformats.org/wordprocessingml/2006/main" xmlns:w14="http://schemas.microsoft.com/office/word/2010/wordml" xmlns:w15="http://schemas.microsoft.com/office/word/2012/wordml" xmlns:wpg="http://schemas.microsoft.com/office/word/2010/wordprocessingGroup" xmlns:wpi="http://schemas.microsoft.com/office/word/2010/wordprocessingInk" xmlns:wne="http://schemas.microsoft.com/office/word/2006/wordml" xmlns:wps="http://schemas.microsoft.com/office/word/2010/wordprocessingShape" mc:Ignorable="w14 w15 wp14">
+<w:ftr xmlns:wpc="http://schemas.microsoft.com/office/word/2010/wordprocessingCanvas" xmlns:cx="http://schemas.microsoft.com/office/drawing/2014/chartex" xmlns:cx1="http://schemas.microsoft.com/office/drawing/2015/9/8/chartex" xmlns:cx2="http://schemas.microsoft.com/office/drawing/2015/10/21/chartex" xmlns:cx3="http://schemas.microsoft.com/office/drawing/2016/5/9/chartex" xmlns:cx4="http://schemas.microsoft.com/office/drawing/2016/5/10/chartex" xmlns:cx5="http://schemas.microsoft.com/office/drawing/2016/5/11/chartex" xmlns:cx6="http://schemas.microsoft.com/office/drawing/2016/5/12/chartex" xmlns:cx7="http://schemas.microsoft.com/office/drawing/2016/5/13/chartex" xmlns:cx8="http://schemas.microsoft.com/office/drawing/2016/5/14/chartex" xmlns:mc="http://schemas.openxmlformats.org/markup-compatibility/2006" xmlns:aink="http://schemas.microsoft.com/office/drawing/2016/ink" xmlns:am3d="http://schemas.microsoft.com/office/drawing/2017/model3d" xmlns:o="urn:schemas-microsoft-com:office:office" xmlns:r="http://schemas.openxmlformats.org/officeDocument/2006/relationships" xmlns:m="http://schemas.openxmlformats.org/officeDocument/2006/math" xmlns:v="urn:schemas-microsoft-com:vml" xmlns:wp14="http://schemas.microsoft.com/office/word/2010/wordprocessingDrawing" xmlns:wp="http://schemas.openxmlformats.org/drawingml/2006/wordprocessingDrawing" xmlns:w10="urn:schemas-microsoft-com:office:word" xmlns:w="http://schemas.openxmlformats.org/wordprocessingml/2006/main" xmlns:w14="http://schemas.microsoft.com/office/word/2010/wordml" xmlns:w15="http://schemas.microsoft.com/office/word/2012/wordml" xmlns:w16cex="http://schemas.microsoft.com/office/word/2018/wordml/cex" xmlns:w16cid="http://schemas.microsoft.com/office/word/2016/wordml/cid" xmlns:w16="http://schemas.microsoft.com/office/word/2018/wordml" xmlns:w16sdtdh="http://schemas.microsoft.com/office/word/2020/wordml/sdtdatahash" xmlns:w16se="http://schemas.microsoft.com/office/word/2015/wordml/symex" xmlns:wpg="http://schemas.microsoft.com/office/word/2010/wordprocessingGroup" xmlns:wpi="http://schemas.microsoft.com/office/word/2010/wordprocessingInk" xmlns:wne="http://schemas.microsoft.com/office/word/2006/wordml" xmlns:wps="http://schemas.microsoft.com/office/word/2010/wordprocessingShape" mc:Ignorable="w14 w15 w16se w16cid w16 w16cex w16sdtdh wp14">
   <w:p>
     <w:pPr>
-      <w:pStyle w:val="Footer"/>
+      <w:pStyle w:val="Bunntekst"/>
     </w:pPr>
     <w:r>
       <w:rPr>
@@ -766,7 +1830,7 @@
         <w:lang w:val="en-US"/>
       </w:rPr>
       <w:drawing>
-        <wp:anchor distT="0" distB="0" distL="114300" distR="114300" simplePos="0" relativeHeight="251658240" behindDoc="1" locked="0" layoutInCell="1" allowOverlap="1">
+        <wp:anchor distT="0" distB="0" distL="114300" distR="114300" simplePos="0" relativeHeight="251658240" behindDoc="1" locked="0" layoutInCell="1" allowOverlap="1" wp14:anchorId="2EE2645F" wp14:editId="2EE26460">
           <wp:simplePos x="0" y="0"/>
           <wp:positionH relativeFrom="column">
             <wp:posOffset>-992505</wp:posOffset>
@@ -818,14 +1882,14 @@
   </w:p>
   <w:p>
     <w:pPr>
-      <w:pStyle w:val="Footer"/>
+      <w:pStyle w:val="Bunntekst"/>
     </w:pPr>
   </w:p>
 </w:ftr>
 </file>
 
 <file path=word/footnotes.xml><?xml version="1.0" encoding="utf-8"?>
-<w:footnotes xmlns:wpc="http://schemas.microsoft.com/office/word/2010/wordprocessingCanvas" xmlns:mc="http://schemas.openxmlformats.org/markup-compatibility/2006" xmlns:o="urn:schemas-microsoft-com:office:office" xmlns:r="http://schemas.openxmlformats.org/officeDocument/2006/relationships" xmlns:m="http://schemas.openxmlformats.org/officeDocument/2006/math" xmlns:v="urn:schemas-microsoft-com:vml" xmlns:wp14="http://schemas.microsoft.com/office/word/2010/wordprocessingDrawing" xmlns:wp="http://schemas.openxmlformats.org/drawingml/2006/wordprocessingDrawing" xmlns:w10="urn:schemas-microsoft-com:office:word" xmlns:w="http://schemas.openxmlformats.org/wordprocessingml/2006/main" xmlns:w14="http://schemas.microsoft.com/office/word/2010/wordml" xmlns:w15="http://schemas.microsoft.com/office/word/2012/wordml" xmlns:wpg="http://schemas.microsoft.com/office/word/2010/wordprocessingGroup" xmlns:wpi="http://schemas.microsoft.com/office/word/2010/wordprocessingInk" xmlns:wne="http://schemas.microsoft.com/office/word/2006/wordml" xmlns:wps="http://schemas.microsoft.com/office/word/2010/wordprocessingShape" mc:Ignorable="w14 w15 wp14">
+<w:footnotes xmlns:wpc="http://schemas.microsoft.com/office/word/2010/wordprocessingCanvas" xmlns:cx="http://schemas.microsoft.com/office/drawing/2014/chartex" xmlns:cx1="http://schemas.microsoft.com/office/drawing/2015/9/8/chartex" xmlns:cx2="http://schemas.microsoft.com/office/drawing/2015/10/21/chartex" xmlns:cx3="http://schemas.microsoft.com/office/drawing/2016/5/9/chartex" xmlns:cx4="http://schemas.microsoft.com/office/drawing/2016/5/10/chartex" xmlns:cx5="http://schemas.microsoft.com/office/drawing/2016/5/11/chartex" xmlns:cx6="http://schemas.microsoft.com/office/drawing/2016/5/12/chartex" xmlns:cx7="http://schemas.microsoft.com/office/drawing/2016/5/13/chartex" xmlns:cx8="http://schemas.microsoft.com/office/drawing/2016/5/14/chartex" xmlns:mc="http://schemas.openxmlformats.org/markup-compatibility/2006" xmlns:aink="http://schemas.microsoft.com/office/drawing/2016/ink" xmlns:am3d="http://schemas.microsoft.com/office/drawing/2017/model3d" xmlns:o="urn:schemas-microsoft-com:office:office" xmlns:r="http://schemas.openxmlformats.org/officeDocument/2006/relationships" xmlns:m="http://schemas.openxmlformats.org/officeDocument/2006/math" xmlns:v="urn:schemas-microsoft-com:vml" xmlns:wp14="http://schemas.microsoft.com/office/word/2010/wordprocessingDrawing" xmlns:wp="http://schemas.openxmlformats.org/drawingml/2006/wordprocessingDrawing" xmlns:w10="urn:schemas-microsoft-com:office:word" xmlns:w="http://schemas.openxmlformats.org/wordprocessingml/2006/main" xmlns:w14="http://schemas.microsoft.com/office/word/2010/wordml" xmlns:w15="http://schemas.microsoft.com/office/word/2012/wordml" xmlns:w16cex="http://schemas.microsoft.com/office/word/2018/wordml/cex" xmlns:w16cid="http://schemas.microsoft.com/office/word/2016/wordml/cid" xmlns:w16="http://schemas.microsoft.com/office/word/2018/wordml" xmlns:w16sdtdh="http://schemas.microsoft.com/office/word/2020/wordml/sdtdatahash" xmlns:w16se="http://schemas.microsoft.com/office/word/2015/wordml/symex" xmlns:wpg="http://schemas.microsoft.com/office/word/2010/wordprocessingGroup" xmlns:wpi="http://schemas.microsoft.com/office/word/2010/wordprocessingInk" xmlns:wne="http://schemas.microsoft.com/office/word/2006/wordml" xmlns:wps="http://schemas.microsoft.com/office/word/2010/wordprocessingShape" mc:Ignorable="w14 w15 w16se w16cid w16 w16cex w16sdtdh wp14">
   <w:footnote w:type="separator" w:id="-1">
     <w:p>
       <w:r>
@@ -844,7 +1908,7 @@
 </file>
 
 <file path=word/numbering.xml><?xml version="1.0" encoding="utf-8"?>
-<w:numbering xmlns:wpc="http://schemas.microsoft.com/office/word/2010/wordprocessingCanvas" xmlns:mc="http://schemas.openxmlformats.org/markup-compatibility/2006" xmlns:o="urn:schemas-microsoft-com:office:office" xmlns:r="http://schemas.openxmlformats.org/officeDocument/2006/relationships" xmlns:m="http://schemas.openxmlformats.org/officeDocument/2006/math" xmlns:v="urn:schemas-microsoft-com:vml" xmlns:wp14="http://schemas.microsoft.com/office/word/2010/wordprocessingDrawing" xmlns:wp="http://schemas.openxmlformats.org/drawingml/2006/wordprocessingDrawing" xmlns:w10="urn:schemas-microsoft-com:office:word" xmlns:w="http://schemas.openxmlformats.org/wordprocessingml/2006/main" xmlns:w14="http://schemas.microsoft.com/office/word/2010/wordml" xmlns:w15="http://schemas.microsoft.com/office/word/2012/wordml" xmlns:wpg="http://schemas.microsoft.com/office/word/2010/wordprocessingGroup" xmlns:wpi="http://schemas.microsoft.com/office/word/2010/wordprocessingInk" xmlns:wne="http://schemas.microsoft.com/office/word/2006/wordml" xmlns:wps="http://schemas.microsoft.com/office/word/2010/wordprocessingShape" mc:Ignorable="w14 w15 wp14">
+<w:numbering xmlns:wpc="http://schemas.microsoft.com/office/word/2010/wordprocessingCanvas" xmlns:cx="http://schemas.microsoft.com/office/drawing/2014/chartex" xmlns:cx1="http://schemas.microsoft.com/office/drawing/2015/9/8/chartex" xmlns:cx2="http://schemas.microsoft.com/office/drawing/2015/10/21/chartex" xmlns:cx3="http://schemas.microsoft.com/office/drawing/2016/5/9/chartex" xmlns:cx4="http://schemas.microsoft.com/office/drawing/2016/5/10/chartex" xmlns:cx5="http://schemas.microsoft.com/office/drawing/2016/5/11/chartex" xmlns:cx6="http://schemas.microsoft.com/office/drawing/2016/5/12/chartex" xmlns:cx7="http://schemas.microsoft.com/office/drawing/2016/5/13/chartex" xmlns:cx8="http://schemas.microsoft.com/office/drawing/2016/5/14/chartex" xmlns:mc="http://schemas.openxmlformats.org/markup-compatibility/2006" xmlns:aink="http://schemas.microsoft.com/office/drawing/2016/ink" xmlns:am3d="http://schemas.microsoft.com/office/drawing/2017/model3d" xmlns:o="urn:schemas-microsoft-com:office:office" xmlns:r="http://schemas.openxmlformats.org/officeDocument/2006/relationships" xmlns:m="http://schemas.openxmlformats.org/officeDocument/2006/math" xmlns:v="urn:schemas-microsoft-com:vml" xmlns:wp14="http://schemas.microsoft.com/office/word/2010/wordprocessingDrawing" xmlns:wp="http://schemas.openxmlformats.org/drawingml/2006/wordprocessingDrawing" xmlns:w10="urn:schemas-microsoft-com:office:word" xmlns:w="http://schemas.openxmlformats.org/wordprocessingml/2006/main" xmlns:w14="http://schemas.microsoft.com/office/word/2010/wordml" xmlns:w15="http://schemas.microsoft.com/office/word/2012/wordml" xmlns:w16cex="http://schemas.microsoft.com/office/word/2018/wordml/cex" xmlns:w16cid="http://schemas.microsoft.com/office/word/2016/wordml/cid" xmlns:w16="http://schemas.microsoft.com/office/word/2018/wordml" xmlns:w16sdtdh="http://schemas.microsoft.com/office/word/2020/wordml/sdtdatahash" xmlns:w16se="http://schemas.microsoft.com/office/word/2015/wordml/symex" xmlns:wpg="http://schemas.microsoft.com/office/word/2010/wordprocessingGroup" xmlns:wpi="http://schemas.microsoft.com/office/word/2010/wordprocessingInk" xmlns:wne="http://schemas.microsoft.com/office/word/2006/wordml" xmlns:wps="http://schemas.microsoft.com/office/word/2010/wordprocessingShape" mc:Ignorable="w14 w15 w16se w16cid w16 w16cex w16sdtdh wp14">
   <w:abstractNum w:abstractNumId="0" w15:restartNumberingAfterBreak="0">
     <w:nsid w:val="03DF386C"/>
     <w:multiLevelType w:val="hybridMultilevel"/>
@@ -1313,7 +2377,7 @@
 </file>
 
 <file path=word/styles.xml><?xml version="1.0" encoding="utf-8"?>
-<w:styles xmlns:mc="http://schemas.openxmlformats.org/markup-compatibility/2006" xmlns:r="http://schemas.openxmlformats.org/officeDocument/2006/relationships" xmlns:w="http://schemas.openxmlformats.org/wordprocessingml/2006/main" xmlns:w14="http://schemas.microsoft.com/office/word/2010/wordml" xmlns:w15="http://schemas.microsoft.com/office/word/2012/wordml" mc:Ignorable="w14 w15">
+<w:styles xmlns:mc="http://schemas.openxmlformats.org/markup-compatibility/2006" xmlns:r="http://schemas.openxmlformats.org/officeDocument/2006/relationships" xmlns:w="http://schemas.openxmlformats.org/wordprocessingml/2006/main" xmlns:w14="http://schemas.microsoft.com/office/word/2010/wordml" xmlns:w15="http://schemas.microsoft.com/office/word/2012/wordml" xmlns:w16cex="http://schemas.microsoft.com/office/word/2018/wordml/cex" xmlns:w16cid="http://schemas.microsoft.com/office/word/2016/wordml/cid" xmlns:w16="http://schemas.microsoft.com/office/word/2018/wordml" xmlns:w16sdtdh="http://schemas.microsoft.com/office/word/2020/wordml/sdtdatahash" xmlns:w16se="http://schemas.microsoft.com/office/word/2015/wordml/symex" mc:Ignorable="w14 w15 w16se w16cid w16 w16cex w16sdtdh">
   <w:docDefaults>
     <w:rPrDefault>
       <w:rPr>
@@ -1325,7 +2389,7 @@
     </w:rPrDefault>
     <w:pPrDefault/>
   </w:docDefaults>
-  <w:latentStyles w:defLockedState="0" w:defUIPriority="99" w:defSemiHidden="0" w:defUnhideWhenUsed="0" w:defQFormat="0" w:count="371">
+  <w:latentStyles w:defLockedState="0" w:defUIPriority="99" w:defSemiHidden="0" w:defUnhideWhenUsed="0" w:defQFormat="0" w:count="376">
     <w:lsdException w:name="Normal" w:uiPriority="0" w:qFormat="1"/>
     <w:lsdException w:name="heading 1" w:uiPriority="9" w:qFormat="1"/>
     <w:lsdException w:name="heading 2" w:semiHidden="1" w:uiPriority="9" w:unhideWhenUsed="1" w:qFormat="1"/>
@@ -1697,17 +2761,22 @@
     <w:lsdException w:name="List Table 5 Dark Accent 6" w:uiPriority="50"/>
     <w:lsdException w:name="List Table 6 Colorful Accent 6" w:uiPriority="51"/>
     <w:lsdException w:name="List Table 7 Colorful Accent 6" w:uiPriority="52"/>
+    <w:lsdException w:name="Mention" w:semiHidden="1" w:unhideWhenUsed="1"/>
+    <w:lsdException w:name="Smart Hyperlink" w:semiHidden="1" w:unhideWhenUsed="1"/>
+    <w:lsdException w:name="Hashtag" w:semiHidden="1" w:unhideWhenUsed="1"/>
+    <w:lsdException w:name="Unresolved Mention" w:semiHidden="1" w:unhideWhenUsed="1"/>
+    <w:lsdException w:name="Smart Link" w:semiHidden="1" w:unhideWhenUsed="1"/>
   </w:latentStyles>
   <w:style w:type="paragraph" w:default="1" w:styleId="Normal">
     <w:name w:val="Normal"/>
     <w:qFormat/>
     <w:rsid w:val="00E5207D"/>
   </w:style>
-  <w:style w:type="paragraph" w:styleId="Heading1">
+  <w:style w:type="paragraph" w:styleId="Overskrift1">
     <w:name w:val="heading 1"/>
     <w:basedOn w:val="Normal"/>
     <w:next w:val="Normal"/>
-    <w:link w:val="Heading1Char"/>
+    <w:link w:val="Overskrift1Tegn"/>
     <w:uiPriority w:val="9"/>
     <w:qFormat/>
     <w:rsid w:val="00067304"/>
@@ -1726,11 +2795,11 @@
       <w:szCs w:val="36"/>
     </w:rPr>
   </w:style>
-  <w:style w:type="paragraph" w:styleId="Heading2">
+  <w:style w:type="paragraph" w:styleId="Overskrift2">
     <w:name w:val="heading 2"/>
     <w:basedOn w:val="Normal"/>
     <w:next w:val="Normal"/>
-    <w:link w:val="Heading2Char"/>
+    <w:link w:val="Overskrift2Tegn"/>
     <w:uiPriority w:val="9"/>
     <w:unhideWhenUsed/>
     <w:qFormat/>
@@ -1750,11 +2819,11 @@
       <w:szCs w:val="28"/>
     </w:rPr>
   </w:style>
-  <w:style w:type="paragraph" w:styleId="Heading3">
+  <w:style w:type="paragraph" w:styleId="Overskrift3">
     <w:name w:val="heading 3"/>
     <w:basedOn w:val="Normal"/>
     <w:next w:val="Normal"/>
-    <w:link w:val="Heading3Char"/>
+    <w:link w:val="Overskrift3Tegn"/>
     <w:uiPriority w:val="9"/>
     <w:unhideWhenUsed/>
     <w:qFormat/>
@@ -1770,13 +2839,13 @@
       <w:color w:val="1F3763" w:themeColor="accent1" w:themeShade="7F"/>
     </w:rPr>
   </w:style>
-  <w:style w:type="character" w:default="1" w:styleId="DefaultParagraphFont">
+  <w:style w:type="character" w:default="1" w:styleId="Standardskriftforavsnitt">
     <w:name w:val="Default Paragraph Font"/>
     <w:uiPriority w:val="1"/>
     <w:semiHidden/>
     <w:unhideWhenUsed/>
   </w:style>
-  <w:style w:type="table" w:default="1" w:styleId="TableNormal">
+  <w:style w:type="table" w:default="1" w:styleId="Vanligtabell">
     <w:name w:val="Normal Table"/>
     <w:uiPriority w:val="99"/>
     <w:semiHidden/>
@@ -1791,16 +2860,16 @@
       </w:tblCellMar>
     </w:tblPr>
   </w:style>
-  <w:style w:type="numbering" w:default="1" w:styleId="NoList">
+  <w:style w:type="numbering" w:default="1" w:styleId="Ingenliste">
     <w:name w:val="No List"/>
     <w:uiPriority w:val="99"/>
     <w:semiHidden/>
     <w:unhideWhenUsed/>
   </w:style>
-  <w:style w:type="paragraph" w:styleId="Header">
+  <w:style w:type="paragraph" w:styleId="Topptekst">
     <w:name w:val="header"/>
     <w:basedOn w:val="Normal"/>
-    <w:link w:val="HeaderChar"/>
+    <w:link w:val="TopptekstTegn"/>
     <w:uiPriority w:val="99"/>
     <w:unhideWhenUsed/>
     <w:rsid w:val="00114E60"/>
@@ -1811,17 +2880,17 @@
       </w:tabs>
     </w:pPr>
   </w:style>
-  <w:style w:type="character" w:customStyle="1" w:styleId="HeaderChar">
-    <w:name w:val="Header Char"/>
-    <w:basedOn w:val="DefaultParagraphFont"/>
-    <w:link w:val="Header"/>
+  <w:style w:type="character" w:customStyle="1" w:styleId="TopptekstTegn">
+    <w:name w:val="Topptekst Tegn"/>
+    <w:basedOn w:val="Standardskriftforavsnitt"/>
+    <w:link w:val="Topptekst"/>
     <w:uiPriority w:val="99"/>
     <w:rsid w:val="00114E60"/>
   </w:style>
-  <w:style w:type="paragraph" w:styleId="Footer">
+  <w:style w:type="paragraph" w:styleId="Bunntekst">
     <w:name w:val="footer"/>
     <w:basedOn w:val="Normal"/>
-    <w:link w:val="FooterChar"/>
+    <w:link w:val="BunntekstTegn"/>
     <w:uiPriority w:val="99"/>
     <w:unhideWhenUsed/>
     <w:rsid w:val="00114E60"/>
@@ -1832,17 +2901,17 @@
       </w:tabs>
     </w:pPr>
   </w:style>
-  <w:style w:type="character" w:customStyle="1" w:styleId="FooterChar">
-    <w:name w:val="Footer Char"/>
-    <w:basedOn w:val="DefaultParagraphFont"/>
-    <w:link w:val="Footer"/>
+  <w:style w:type="character" w:customStyle="1" w:styleId="BunntekstTegn">
+    <w:name w:val="Bunntekst Tegn"/>
+    <w:basedOn w:val="Standardskriftforavsnitt"/>
+    <w:link w:val="Bunntekst"/>
     <w:uiPriority w:val="99"/>
     <w:rsid w:val="00114E60"/>
   </w:style>
-  <w:style w:type="paragraph" w:styleId="BalloonText">
+  <w:style w:type="paragraph" w:styleId="Bobletekst">
     <w:name w:val="Balloon Text"/>
     <w:basedOn w:val="Normal"/>
-    <w:link w:val="BalloonTextChar"/>
+    <w:link w:val="BobletekstTegn"/>
     <w:uiPriority w:val="99"/>
     <w:semiHidden/>
     <w:unhideWhenUsed/>
@@ -1853,10 +2922,10 @@
       <w:szCs w:val="18"/>
     </w:rPr>
   </w:style>
-  <w:style w:type="character" w:customStyle="1" w:styleId="BalloonTextChar">
-    <w:name w:val="Balloon Text Char"/>
-    <w:basedOn w:val="DefaultParagraphFont"/>
-    <w:link w:val="BalloonText"/>
+  <w:style w:type="character" w:customStyle="1" w:styleId="BobletekstTegn">
+    <w:name w:val="Bobletekst Tegn"/>
+    <w:basedOn w:val="Standardskriftforavsnitt"/>
+    <w:link w:val="Bobletekst"/>
     <w:uiPriority w:val="99"/>
     <w:semiHidden/>
     <w:rsid w:val="00114E60"/>
@@ -1866,7 +2935,7 @@
       <w:szCs w:val="18"/>
     </w:rPr>
   </w:style>
-  <w:style w:type="paragraph" w:styleId="ListParagraph">
+  <w:style w:type="paragraph" w:styleId="Listeavsnitt">
     <w:name w:val="List Paragraph"/>
     <w:basedOn w:val="Normal"/>
     <w:uiPriority w:val="34"/>
@@ -1884,10 +2953,10 @@
       <w:lang w:val="nb-NO" w:eastAsia="nb-NO"/>
     </w:rPr>
   </w:style>
-  <w:style w:type="character" w:customStyle="1" w:styleId="Heading1Char">
-    <w:name w:val="Heading 1 Char"/>
-    <w:basedOn w:val="DefaultParagraphFont"/>
-    <w:link w:val="Heading1"/>
+  <w:style w:type="character" w:customStyle="1" w:styleId="Overskrift1Tegn">
+    <w:name w:val="Overskrift 1 Tegn"/>
+    <w:basedOn w:val="Standardskriftforavsnitt"/>
+    <w:link w:val="Overskrift1"/>
     <w:uiPriority w:val="9"/>
     <w:rsid w:val="00067304"/>
     <w:rPr>
@@ -1899,10 +2968,10 @@
       <w:szCs w:val="36"/>
     </w:rPr>
   </w:style>
-  <w:style w:type="character" w:customStyle="1" w:styleId="Heading2Char">
-    <w:name w:val="Heading 2 Char"/>
-    <w:basedOn w:val="DefaultParagraphFont"/>
-    <w:link w:val="Heading2"/>
+  <w:style w:type="character" w:customStyle="1" w:styleId="Overskrift2Tegn">
+    <w:name w:val="Overskrift 2 Tegn"/>
+    <w:basedOn w:val="Standardskriftforavsnitt"/>
+    <w:link w:val="Overskrift2"/>
     <w:uiPriority w:val="9"/>
     <w:rsid w:val="00067304"/>
     <w:rPr>
@@ -1914,15 +2983,15 @@
       <w:szCs w:val="28"/>
     </w:rPr>
   </w:style>
-  <w:style w:type="paragraph" w:styleId="NoSpacing">
+  <w:style w:type="paragraph" w:styleId="Ingenmellomrom">
     <w:name w:val="No Spacing"/>
     <w:uiPriority w:val="1"/>
     <w:qFormat/>
     <w:rsid w:val="00067304"/>
   </w:style>
-  <w:style w:type="paragraph" w:styleId="TOCHeading">
+  <w:style w:type="paragraph" w:styleId="Overskriftforinnholdsfortegnelse">
     <w:name w:val="TOC Heading"/>
-    <w:basedOn w:val="Heading1"/>
+    <w:basedOn w:val="Overskrift1"/>
     <w:next w:val="Normal"/>
     <w:uiPriority w:val="39"/>
     <w:semiHidden/>
@@ -1942,7 +3011,7 @@
       <w:lang w:val="en-US"/>
     </w:rPr>
   </w:style>
-  <w:style w:type="paragraph" w:styleId="TOC1">
+  <w:style w:type="paragraph" w:styleId="INNH1">
     <w:name w:val="toc 1"/>
     <w:basedOn w:val="Normal"/>
     <w:next w:val="Normal"/>
@@ -1954,7 +3023,7 @@
       <w:spacing w:after="100"/>
     </w:pPr>
   </w:style>
-  <w:style w:type="paragraph" w:styleId="TOC2">
+  <w:style w:type="paragraph" w:styleId="INNH2">
     <w:name w:val="toc 2"/>
     <w:basedOn w:val="Normal"/>
     <w:next w:val="Normal"/>
@@ -1967,9 +3036,9 @@
       <w:ind w:left="240"/>
     </w:pPr>
   </w:style>
-  <w:style w:type="character" w:styleId="Hyperlink">
+  <w:style w:type="character" w:styleId="Hyperkobling">
     <w:name w:val="Hyperlink"/>
-    <w:basedOn w:val="DefaultParagraphFont"/>
+    <w:basedOn w:val="Standardskriftforavsnitt"/>
     <w:uiPriority w:val="99"/>
     <w:unhideWhenUsed/>
     <w:rsid w:val="00B35039"/>
@@ -1978,15 +3047,27 @@
       <w:u w:val="single"/>
     </w:rPr>
   </w:style>
-  <w:style w:type="character" w:customStyle="1" w:styleId="Heading3Char">
-    <w:name w:val="Heading 3 Char"/>
-    <w:basedOn w:val="DefaultParagraphFont"/>
-    <w:link w:val="Heading3"/>
+  <w:style w:type="character" w:customStyle="1" w:styleId="Overskrift3Tegn">
+    <w:name w:val="Overskrift 3 Tegn"/>
+    <w:basedOn w:val="Standardskriftforavsnitt"/>
+    <w:link w:val="Overskrift3"/>
     <w:uiPriority w:val="9"/>
     <w:rsid w:val="00B86D7A"/>
     <w:rPr>
       <w:rFonts w:asciiTheme="majorHAnsi" w:eastAsiaTheme="majorEastAsia" w:hAnsiTheme="majorHAnsi" w:cstheme="majorBidi"/>
       <w:color w:val="1F3763" w:themeColor="accent1" w:themeShade="7F"/>
+    </w:rPr>
+  </w:style>
+  <w:style w:type="character" w:styleId="Ulstomtale">
+    <w:name w:val="Unresolved Mention"/>
+    <w:basedOn w:val="Standardskriftforavsnitt"/>
+    <w:uiPriority w:val="99"/>
+    <w:semiHidden/>
+    <w:unhideWhenUsed/>
+    <w:rsid w:val="00DA2FA3"/>
+    <w:rPr>
+      <w:color w:val="605E5C"/>
+      <w:shd w:val="clear" w:color="auto" w:fill="E1DFDD"/>
     </w:rPr>
   </w:style>
 </w:styles>

</xml_diff>